<commit_message>
last fix I hope
</commit_message>
<xml_diff>
--- a/lab1.05/lab1.05.docx
+++ b/lab1.05/lab1.05.docx
@@ -14350,7 +14350,7 @@
                 <w:sz w:val="22"/>
                 <w:szCs w:val="22"/>
               </w:rPr>
-              <w:t>0,64</w:t>
+              <w:t>0,65</w:t>
             </w:r>
           </w:p>
         </w:tc>
@@ -14385,7 +14385,7 @@
                 <w:sz w:val="22"/>
                 <w:szCs w:val="22"/>
               </w:rPr>
-              <w:t>0,72</w:t>
+              <w:t>0,73</w:t>
             </w:r>
           </w:p>
         </w:tc>
@@ -14420,7 +14420,7 @@
                 <w:sz w:val="22"/>
                 <w:szCs w:val="22"/>
               </w:rPr>
-              <w:t>0,81</w:t>
+              <w:t>0,82</w:t>
             </w:r>
           </w:p>
         </w:tc>
@@ -14455,7 +14455,7 @@
                 <w:sz w:val="22"/>
                 <w:szCs w:val="22"/>
               </w:rPr>
-              <w:t>0,92</w:t>
+              <w:t>0,94</w:t>
             </w:r>
           </w:p>
         </w:tc>
@@ -14490,7 +14490,7 @@
                 <w:sz w:val="22"/>
                 <w:szCs w:val="22"/>
               </w:rPr>
-              <w:t>1,06</w:t>
+              <w:t>1,07</w:t>
             </w:r>
           </w:p>
         </w:tc>
@@ -14525,7 +14525,7 @@
                 <w:sz w:val="22"/>
                 <w:szCs w:val="22"/>
               </w:rPr>
-              <w:t>1,21</w:t>
+              <w:t>1,23</w:t>
             </w:r>
           </w:p>
         </w:tc>
@@ -16207,25 +16207,7 @@
               <w:szCs w:val="24"/>
               <w:lang w:val="en-US"/>
             </w:rPr>
-            <m:t>=</m:t>
-          </m:r>
-          <m:r>
-            <w:rPr>
-              <w:rFonts w:ascii="Cambria Math" w:hAnsi="Cambria Math"/>
-              <w:sz w:val="24"/>
-              <w:szCs w:val="24"/>
-              <w:lang w:val="en-US"/>
-            </w:rPr>
-            <m:t>80,8</m:t>
-          </m:r>
-          <m:r>
-            <w:rPr>
-              <w:rFonts w:ascii="Cambria Math" w:hAnsi="Cambria Math"/>
-              <w:sz w:val="24"/>
-              <w:szCs w:val="24"/>
-              <w:lang w:val="en-US"/>
-            </w:rPr>
-            <m:t>⇒ml=</m:t>
+            <m:t>=80,8⇒ml=</m:t>
           </m:r>
           <m:f>
             <m:fPr>
@@ -16316,16 +16298,7 @@
                   <w:szCs w:val="24"/>
                   <w:lang w:val="en-US"/>
                 </w:rPr>
-                <m:t>g</m:t>
-              </m:r>
-              <m:r>
-                <w:rPr>
-                  <w:rFonts w:ascii="Cambria Math" w:hAnsi="Cambria Math"/>
-                  <w:sz w:val="24"/>
-                  <w:szCs w:val="24"/>
-                  <w:lang w:val="en-US"/>
-                </w:rPr>
-                <m:t>*80,8</m:t>
+                <m:t>g*80,8</m:t>
               </m:r>
               <m:ctrlPr>
                 <w:rPr>
@@ -17011,10 +16984,60 @@
                 <w:rFonts w:ascii="Cambria Math" w:hAnsi="Cambria Math"/>
                 <w:sz w:val="24"/>
                 <w:szCs w:val="24"/>
+              </w:rPr>
+              <m:t>2</m:t>
+            </m:r>
+            <m:r>
+              <w:rPr>
+                <w:rFonts w:ascii="Cambria Math" w:hAnsi="Cambria Math"/>
+                <w:sz w:val="24"/>
+                <w:szCs w:val="24"/>
                 <w:lang w:val="en-US"/>
               </w:rPr>
-              <m:t>ml</m:t>
+              <m:t>m</m:t>
             </m:r>
+            <m:sSub>
+              <m:sSubPr>
+                <m:ctrlPr>
+                  <w:rPr>
+                    <w:rFonts w:ascii="Cambria Math" w:hAnsi="Cambria Math"/>
+                    <w:i/>
+                    <w:sz w:val="24"/>
+                    <w:szCs w:val="24"/>
+                  </w:rPr>
+                </m:ctrlPr>
+              </m:sSubPr>
+              <m:e>
+                <m:r>
+                  <w:rPr>
+                    <w:rFonts w:ascii="Cambria Math" w:hAnsi="Cambria Math"/>
+                    <w:sz w:val="24"/>
+                    <w:szCs w:val="24"/>
+                    <w:lang w:val="en-US"/>
+                  </w:rPr>
+                  <m:t>l</m:t>
+                </m:r>
+                <m:ctrlPr>
+                  <w:rPr>
+                    <w:rFonts w:ascii="Cambria Math" w:hAnsi="Cambria Math"/>
+                    <w:i/>
+                    <w:sz w:val="24"/>
+                    <w:szCs w:val="24"/>
+                    <w:lang w:val="en-US"/>
+                  </w:rPr>
+                </m:ctrlPr>
+              </m:e>
+              <m:sub>
+                <m:r>
+                  <w:rPr>
+                    <w:rFonts w:ascii="Cambria Math" w:hAnsi="Cambria Math"/>
+                    <w:sz w:val="24"/>
+                    <w:szCs w:val="24"/>
+                  </w:rPr>
+                  <m:t>теор</m:t>
+                </m:r>
+              </m:sub>
+            </m:sSub>
             <m:ctrlPr>
               <w:rPr>
                 <w:rFonts w:ascii="Cambria Math" w:hAnsi="Cambria Math"/>

</xml_diff>